<commit_message>
Updated Test folder in python
</commit_message>
<xml_diff>
--- a/Python/Test/Test_P1.docx
+++ b/Python/Test/Test_P1.docx
@@ -172,7 +172,6 @@
           </w:tbl>
           <w:p>
             <w:pPr>
-              <w:spacing w:after="0" w:line="240" w:lineRule="auto"/>
               <w:rPr>
                 <w:rFonts w:ascii="Times New Roman" w:eastAsia="Times New Roman" w:hAnsi="Times New Roman" w:cs="Times New Roman"/>
                 <w:vanish/>
@@ -251,7 +250,6 @@
           </w:tbl>
           <w:p>
             <w:pPr>
-              <w:spacing w:after="0" w:line="240" w:lineRule="auto"/>
               <w:rPr>
                 <w:rFonts w:ascii="Times New Roman" w:eastAsia="Times New Roman" w:hAnsi="Times New Roman" w:cs="Times New Roman"/>
                 <w:vanish/>
@@ -319,7 +317,6 @@
           </w:tbl>
           <w:p>
             <w:pPr>
-              <w:spacing w:after="0" w:line="240" w:lineRule="auto"/>
               <w:jc w:val="right"/>
               <w:rPr>
                 <w:rFonts w:ascii="Times New Roman" w:eastAsia="Times New Roman" w:hAnsi="Times New Roman" w:cs="Times New Roman"/>
@@ -397,7 +394,6 @@
           </w:tcPr>
           <w:p>
             <w:pPr>
-              <w:spacing w:after="0" w:line="240" w:lineRule="auto"/>
               <w:rPr>
                 <w:rFonts w:ascii="Times New Roman" w:eastAsia="Times New Roman" w:hAnsi="Times New Roman" w:cs="Times New Roman"/>
                 <w:vanish/>
@@ -580,6 +576,1945 @@
       </w:r>
       <w:r>
         <w:t>, the results confirm that the “memory database” design minimizes disk operations and keeps system utilization low.</w:t>
+      </w:r>
+    </w:p>
+    <w:p/>
+    <w:p/>
+    <w:p/>
+    <w:p/>
+    <w:p/>
+    <w:p/>
+    <w:p/>
+    <w:p/>
+    <w:p/>
+    <w:p/>
+    <w:p/>
+    <w:p/>
+    <w:p/>
+    <w:p/>
+    <w:tbl>
+      <w:tblPr>
+        <w:tblStyle w:val="TableGrid"/>
+        <w:tblW w:w="0" w:type="auto"/>
+        <w:tblLook w:val="04A0" w:firstRow="1" w:lastRow="0" w:firstColumn="1" w:lastColumn="0" w:noHBand="0" w:noVBand="1"/>
+      </w:tblPr>
+      <w:tblGrid>
+        <w:gridCol w:w="1870"/>
+        <w:gridCol w:w="1870"/>
+        <w:gridCol w:w="1870"/>
+        <w:gridCol w:w="1870"/>
+        <w:gridCol w:w="1870"/>
+      </w:tblGrid>
+      <w:tr>
+        <w:tc>
+          <w:tcPr>
+            <w:tcW w:w="1870" w:type="dxa"/>
+          </w:tcPr>
+          <w:p>
+            <w:r>
+              <w:rPr>
+                <w:rFonts w:ascii="Times New Roman" w:eastAsia="Times New Roman" w:hAnsi="Times New Roman" w:cs="Times New Roman"/>
+                <w:b/>
+                <w:bCs/>
+                <w:kern w:val="0"/>
+                <w:sz w:val="24"/>
+                <w:szCs w:val="24"/>
+                <w14:ligatures w14:val="none"/>
+              </w:rPr>
+              <w:lastRenderedPageBreak/>
+              <w:t>Algorithm</w:t>
+            </w:r>
+          </w:p>
+        </w:tc>
+        <w:tc>
+          <w:tcPr>
+            <w:tcW w:w="1870" w:type="dxa"/>
+          </w:tcPr>
+          <w:tbl>
+            <w:tblPr>
+              <w:tblW w:w="0" w:type="auto"/>
+              <w:tblCellSpacing w:w="15" w:type="dxa"/>
+              <w:tblCellMar>
+                <w:top w:w="15" w:type="dxa"/>
+                <w:left w:w="15" w:type="dxa"/>
+                <w:bottom w:w="15" w:type="dxa"/>
+                <w:right w:w="15" w:type="dxa"/>
+              </w:tblCellMar>
+              <w:tblLook w:val="04A0" w:firstRow="1" w:lastRow="0" w:firstColumn="1" w:lastColumn="0" w:noHBand="0" w:noVBand="1"/>
+            </w:tblPr>
+            <w:tblGrid>
+              <w:gridCol w:w="81"/>
+              <w:gridCol w:w="1448"/>
+            </w:tblGrid>
+            <w:tr>
+              <w:trPr>
+                <w:tblHeader/>
+                <w:tblCellSpacing w:w="15" w:type="dxa"/>
+              </w:trPr>
+              <w:tc>
+                <w:tcPr>
+                  <w:tcW w:w="0" w:type="auto"/>
+                  <w:vAlign w:val="center"/>
+                  <w:hideMark/>
+                </w:tcPr>
+                <w:p>
+                  <w:pPr>
+                    <w:spacing w:after="0" w:line="240" w:lineRule="auto"/>
+                    <w:jc w:val="center"/>
+                    <w:rPr>
+                      <w:rFonts w:ascii="Times New Roman" w:eastAsia="Times New Roman" w:hAnsi="Times New Roman" w:cs="Times New Roman"/>
+                      <w:b/>
+                      <w:bCs/>
+                      <w:kern w:val="0"/>
+                      <w:sz w:val="24"/>
+                      <w:szCs w:val="24"/>
+                      <w14:ligatures w14:val="none"/>
+                    </w:rPr>
+                  </w:pPr>
+                </w:p>
+              </w:tc>
+              <w:tc>
+                <w:tcPr>
+                  <w:tcW w:w="0" w:type="auto"/>
+                  <w:vAlign w:val="center"/>
+                  <w:hideMark/>
+                </w:tcPr>
+                <w:p>
+                  <w:pPr>
+                    <w:spacing w:after="0" w:line="240" w:lineRule="auto"/>
+                    <w:jc w:val="center"/>
+                    <w:rPr>
+                      <w:rFonts w:ascii="Times New Roman" w:eastAsia="Times New Roman" w:hAnsi="Times New Roman" w:cs="Times New Roman"/>
+                      <w:b/>
+                      <w:bCs/>
+                      <w:kern w:val="0"/>
+                      <w:sz w:val="24"/>
+                      <w:szCs w:val="24"/>
+                      <w14:ligatures w14:val="none"/>
+                    </w:rPr>
+                  </w:pPr>
+                  <w:r>
+                    <w:rPr>
+                      <w:rFonts w:ascii="Times New Roman" w:eastAsia="Times New Roman" w:hAnsi="Times New Roman" w:cs="Times New Roman"/>
+                      <w:b/>
+                      <w:bCs/>
+                      <w:kern w:val="0"/>
+                      <w:sz w:val="24"/>
+                      <w:szCs w:val="24"/>
+                      <w14:ligatures w14:val="none"/>
+                    </w:rPr>
+                    <w:t>Real Time (s)</w:t>
+                  </w:r>
+                </w:p>
+              </w:tc>
+            </w:tr>
+          </w:tbl>
+          <w:p/>
+        </w:tc>
+        <w:tc>
+          <w:tcPr>
+            <w:tcW w:w="1870" w:type="dxa"/>
+          </w:tcPr>
+          <w:p>
+            <w:r>
+              <w:rPr>
+                <w:rFonts w:ascii="Times New Roman" w:eastAsia="Times New Roman" w:hAnsi="Times New Roman" w:cs="Times New Roman"/>
+                <w:b/>
+                <w:bCs/>
+                <w:kern w:val="0"/>
+                <w:sz w:val="24"/>
+                <w:szCs w:val="24"/>
+                <w14:ligatures w14:val="none"/>
+              </w:rPr>
+              <w:t>User Time (s)</w:t>
+            </w:r>
+          </w:p>
+        </w:tc>
+        <w:tc>
+          <w:tcPr>
+            <w:tcW w:w="1870" w:type="dxa"/>
+          </w:tcPr>
+          <w:tbl>
+            <w:tblPr>
+              <w:tblW w:w="0" w:type="auto"/>
+              <w:tblCellSpacing w:w="15" w:type="dxa"/>
+              <w:tblCellMar>
+                <w:top w:w="15" w:type="dxa"/>
+                <w:left w:w="15" w:type="dxa"/>
+                <w:bottom w:w="15" w:type="dxa"/>
+                <w:right w:w="15" w:type="dxa"/>
+              </w:tblCellMar>
+              <w:tblLook w:val="04A0" w:firstRow="1" w:lastRow="0" w:firstColumn="1" w:lastColumn="0" w:noHBand="0" w:noVBand="1"/>
+            </w:tblPr>
+            <w:tblGrid>
+              <w:gridCol w:w="81"/>
+              <w:gridCol w:w="1329"/>
+            </w:tblGrid>
+            <w:tr>
+              <w:trPr>
+                <w:tblHeader/>
+                <w:tblCellSpacing w:w="15" w:type="dxa"/>
+              </w:trPr>
+              <w:tc>
+                <w:tcPr>
+                  <w:tcW w:w="0" w:type="auto"/>
+                  <w:vAlign w:val="center"/>
+                  <w:hideMark/>
+                </w:tcPr>
+                <w:p>
+                  <w:pPr>
+                    <w:spacing w:after="0" w:line="240" w:lineRule="auto"/>
+                    <w:jc w:val="center"/>
+                    <w:rPr>
+                      <w:rFonts w:ascii="Times New Roman" w:eastAsia="Times New Roman" w:hAnsi="Times New Roman" w:cs="Times New Roman"/>
+                      <w:b/>
+                      <w:bCs/>
+                      <w:kern w:val="0"/>
+                      <w:sz w:val="24"/>
+                      <w:szCs w:val="24"/>
+                      <w14:ligatures w14:val="none"/>
+                    </w:rPr>
+                  </w:pPr>
+                </w:p>
+              </w:tc>
+              <w:tc>
+                <w:tcPr>
+                  <w:tcW w:w="0" w:type="auto"/>
+                  <w:vAlign w:val="center"/>
+                  <w:hideMark/>
+                </w:tcPr>
+                <w:p>
+                  <w:pPr>
+                    <w:spacing w:after="0" w:line="240" w:lineRule="auto"/>
+                    <w:jc w:val="center"/>
+                    <w:rPr>
+                      <w:rFonts w:ascii="Times New Roman" w:eastAsia="Times New Roman" w:hAnsi="Times New Roman" w:cs="Times New Roman"/>
+                      <w:b/>
+                      <w:bCs/>
+                      <w:kern w:val="0"/>
+                      <w:sz w:val="24"/>
+                      <w:szCs w:val="24"/>
+                      <w14:ligatures w14:val="none"/>
+                    </w:rPr>
+                  </w:pPr>
+                  <w:r>
+                    <w:rPr>
+                      <w:rFonts w:ascii="Times New Roman" w:eastAsia="Times New Roman" w:hAnsi="Times New Roman" w:cs="Times New Roman"/>
+                      <w:b/>
+                      <w:bCs/>
+                      <w:kern w:val="0"/>
+                      <w:sz w:val="24"/>
+                      <w:szCs w:val="24"/>
+                      <w14:ligatures w14:val="none"/>
+                    </w:rPr>
+                    <w:t>Sys Time (s)</w:t>
+                  </w:r>
+                </w:p>
+              </w:tc>
+            </w:tr>
+          </w:tbl>
+          <w:p/>
+        </w:tc>
+        <w:tc>
+          <w:tcPr>
+            <w:tcW w:w="1870" w:type="dxa"/>
+          </w:tcPr>
+          <w:tbl>
+            <w:tblPr>
+              <w:tblW w:w="0" w:type="auto"/>
+              <w:tblCellSpacing w:w="15" w:type="dxa"/>
+              <w:tblCellMar>
+                <w:top w:w="15" w:type="dxa"/>
+                <w:left w:w="15" w:type="dxa"/>
+                <w:bottom w:w="15" w:type="dxa"/>
+                <w:right w:w="15" w:type="dxa"/>
+              </w:tblCellMar>
+              <w:tblLook w:val="04A0" w:firstRow="1" w:lastRow="0" w:firstColumn="1" w:lastColumn="0" w:noHBand="0" w:noVBand="1"/>
+            </w:tblPr>
+            <w:tblGrid>
+              <w:gridCol w:w="754"/>
+            </w:tblGrid>
+            <w:tr>
+              <w:trPr>
+                <w:tblHeader/>
+                <w:tblCellSpacing w:w="15" w:type="dxa"/>
+              </w:trPr>
+              <w:tc>
+                <w:tcPr>
+                  <w:tcW w:w="694" w:type="dxa"/>
+                  <w:vAlign w:val="center"/>
+                  <w:hideMark/>
+                </w:tcPr>
+                <w:p>
+                  <w:pPr>
+                    <w:spacing w:after="0" w:line="240" w:lineRule="auto"/>
+                    <w:jc w:val="center"/>
+                    <w:rPr>
+                      <w:rFonts w:ascii="Times New Roman" w:eastAsia="Times New Roman" w:hAnsi="Times New Roman" w:cs="Times New Roman"/>
+                      <w:b/>
+                      <w:bCs/>
+                      <w:kern w:val="0"/>
+                      <w:sz w:val="24"/>
+                      <w:szCs w:val="24"/>
+                      <w14:ligatures w14:val="none"/>
+                    </w:rPr>
+                  </w:pPr>
+                  <w:r>
+                    <w:rPr>
+                      <w:rFonts w:ascii="Times New Roman" w:eastAsia="Times New Roman" w:hAnsi="Times New Roman" w:cs="Times New Roman"/>
+                      <w:b/>
+                      <w:bCs/>
+                      <w:kern w:val="0"/>
+                      <w:sz w:val="24"/>
+                      <w:szCs w:val="24"/>
+                      <w14:ligatures w14:val="none"/>
+                    </w:rPr>
+                    <w:t>Notes</w:t>
+                  </w:r>
+                </w:p>
+              </w:tc>
+            </w:tr>
+          </w:tbl>
+          <w:p/>
+        </w:tc>
+      </w:tr>
+      <w:tr>
+        <w:tc>
+          <w:tcPr>
+            <w:tcW w:w="1870" w:type="dxa"/>
+          </w:tcPr>
+          <w:tbl>
+            <w:tblPr>
+              <w:tblW w:w="0" w:type="auto"/>
+              <w:tblCellSpacing w:w="15" w:type="dxa"/>
+              <w:tblCellMar>
+                <w:top w:w="15" w:type="dxa"/>
+                <w:left w:w="15" w:type="dxa"/>
+                <w:bottom w:w="15" w:type="dxa"/>
+                <w:right w:w="15" w:type="dxa"/>
+              </w:tblCellMar>
+              <w:tblLook w:val="04A0" w:firstRow="1" w:lastRow="0" w:firstColumn="1" w:lastColumn="0" w:noHBand="0" w:noVBand="1"/>
+            </w:tblPr>
+            <w:tblGrid>
+              <w:gridCol w:w="1324"/>
+            </w:tblGrid>
+            <w:tr>
+              <w:trPr>
+                <w:tblCellSpacing w:w="15" w:type="dxa"/>
+              </w:trPr>
+              <w:tc>
+                <w:tcPr>
+                  <w:tcW w:w="0" w:type="auto"/>
+                  <w:vAlign w:val="center"/>
+                  <w:hideMark/>
+                </w:tcPr>
+                <w:p>
+                  <w:pPr>
+                    <w:spacing w:after="0" w:line="240" w:lineRule="auto"/>
+                    <w:jc w:val="center"/>
+                    <w:rPr>
+                      <w:rFonts w:ascii="Times New Roman" w:eastAsia="Times New Roman" w:hAnsi="Times New Roman" w:cs="Times New Roman"/>
+                      <w:kern w:val="0"/>
+                      <w:sz w:val="24"/>
+                      <w:szCs w:val="24"/>
+                      <w14:ligatures w14:val="none"/>
+                    </w:rPr>
+                  </w:pPr>
+                  <w:r>
+                    <w:rPr>
+                      <w:rFonts w:ascii="Times New Roman" w:eastAsia="Times New Roman" w:hAnsi="Times New Roman" w:cs="Times New Roman"/>
+                      <w:b/>
+                      <w:bCs/>
+                      <w:kern w:val="0"/>
+                      <w:sz w:val="24"/>
+                      <w:szCs w:val="24"/>
+                      <w14:ligatures w14:val="none"/>
+                    </w:rPr>
+                    <w:t>B</w:t>
+                  </w:r>
+                  <w:r>
+                    <w:rPr>
+                      <w:rFonts w:ascii="Times New Roman" w:eastAsia="Times New Roman" w:hAnsi="Times New Roman" w:cs="Times New Roman"/>
+                      <w:b/>
+                      <w:bCs/>
+                      <w:kern w:val="0"/>
+                      <w:sz w:val="24"/>
+                      <w:szCs w:val="24"/>
+                      <w14:ligatures w14:val="none"/>
+                    </w:rPr>
+                    <w:t>ubble Sort</w:t>
+                  </w:r>
+                </w:p>
+              </w:tc>
+            </w:tr>
+          </w:tbl>
+          <w:p>
+            <w:pPr>
+              <w:jc w:val="center"/>
+            </w:pPr>
+          </w:p>
+        </w:tc>
+        <w:tc>
+          <w:tcPr>
+            <w:tcW w:w="1870" w:type="dxa"/>
+          </w:tcPr>
+          <w:p>
+            <w:pPr>
+              <w:jc w:val="center"/>
+            </w:pPr>
+            <w:r>
+              <w:t>0.146</w:t>
+            </w:r>
+          </w:p>
+        </w:tc>
+        <w:tc>
+          <w:tcPr>
+            <w:tcW w:w="1870" w:type="dxa"/>
+          </w:tcPr>
+          <w:p>
+            <w:pPr>
+              <w:jc w:val="center"/>
+            </w:pPr>
+            <w:r>
+              <w:t>0.064</w:t>
+            </w:r>
+          </w:p>
+        </w:tc>
+        <w:tc>
+          <w:tcPr>
+            <w:tcW w:w="1870" w:type="dxa"/>
+          </w:tcPr>
+          <w:p>
+            <w:pPr>
+              <w:jc w:val="center"/>
+            </w:pPr>
+            <w:r>
+              <w:t>0.064</w:t>
+            </w:r>
+          </w:p>
+        </w:tc>
+        <w:tc>
+          <w:tcPr>
+            <w:tcW w:w="1870" w:type="dxa"/>
+          </w:tcPr>
+          <w:p>
+            <w:pPr>
+              <w:jc w:val="center"/>
+            </w:pPr>
+            <w:r>
+              <w:t>Many swaps; higher real time on larger data</w:t>
+            </w:r>
+          </w:p>
+        </w:tc>
+      </w:tr>
+      <w:tr>
+        <w:tc>
+          <w:tcPr>
+            <w:tcW w:w="1870" w:type="dxa"/>
+          </w:tcPr>
+          <w:tbl>
+            <w:tblPr>
+              <w:tblW w:w="0" w:type="auto"/>
+              <w:tblCellSpacing w:w="15" w:type="dxa"/>
+              <w:tblCellMar>
+                <w:top w:w="15" w:type="dxa"/>
+                <w:left w:w="15" w:type="dxa"/>
+                <w:bottom w:w="15" w:type="dxa"/>
+                <w:right w:w="15" w:type="dxa"/>
+              </w:tblCellMar>
+              <w:tblLook w:val="04A0" w:firstRow="1" w:lastRow="0" w:firstColumn="1" w:lastColumn="0" w:noHBand="0" w:noVBand="1"/>
+            </w:tblPr>
+            <w:tblGrid>
+              <w:gridCol w:w="1524"/>
+            </w:tblGrid>
+            <w:tr>
+              <w:trPr>
+                <w:tblCellSpacing w:w="15" w:type="dxa"/>
+              </w:trPr>
+              <w:tc>
+                <w:tcPr>
+                  <w:tcW w:w="0" w:type="auto"/>
+                  <w:vAlign w:val="center"/>
+                  <w:hideMark/>
+                </w:tcPr>
+                <w:p>
+                  <w:pPr>
+                    <w:spacing w:after="0" w:line="240" w:lineRule="auto"/>
+                    <w:jc w:val="center"/>
+                    <w:rPr>
+                      <w:rFonts w:ascii="Times New Roman" w:eastAsia="Times New Roman" w:hAnsi="Times New Roman" w:cs="Times New Roman"/>
+                      <w:kern w:val="0"/>
+                      <w:sz w:val="24"/>
+                      <w:szCs w:val="24"/>
+                      <w14:ligatures w14:val="none"/>
+                    </w:rPr>
+                  </w:pPr>
+                  <w:r>
+                    <w:rPr>
+                      <w:rFonts w:ascii="Times New Roman" w:eastAsia="Times New Roman" w:hAnsi="Times New Roman" w:cs="Times New Roman"/>
+                      <w:b/>
+                      <w:bCs/>
+                      <w:kern w:val="0"/>
+                      <w:sz w:val="24"/>
+                      <w:szCs w:val="24"/>
+                      <w14:ligatures w14:val="none"/>
+                    </w:rPr>
+                    <w:t>Insertion Sort</w:t>
+                  </w:r>
+                </w:p>
+              </w:tc>
+            </w:tr>
+          </w:tbl>
+          <w:p>
+            <w:pPr>
+              <w:jc w:val="center"/>
+            </w:pPr>
+          </w:p>
+        </w:tc>
+        <w:tc>
+          <w:tcPr>
+            <w:tcW w:w="1870" w:type="dxa"/>
+          </w:tcPr>
+          <w:p>
+            <w:pPr>
+              <w:jc w:val="center"/>
+            </w:pPr>
+            <w:r>
+              <w:t>0.094</w:t>
+            </w:r>
+          </w:p>
+        </w:tc>
+        <w:tc>
+          <w:tcPr>
+            <w:tcW w:w="1870" w:type="dxa"/>
+          </w:tcPr>
+          <w:p>
+            <w:pPr>
+              <w:jc w:val="center"/>
+            </w:pPr>
+            <w:r>
+              <w:t>0.044</w:t>
+            </w:r>
+          </w:p>
+        </w:tc>
+        <w:tc>
+          <w:tcPr>
+            <w:tcW w:w="1870" w:type="dxa"/>
+          </w:tcPr>
+          <w:p>
+            <w:pPr>
+              <w:jc w:val="center"/>
+            </w:pPr>
+            <w:r>
+              <w:t>0.038</w:t>
+            </w:r>
+          </w:p>
+        </w:tc>
+        <w:tc>
+          <w:tcPr>
+            <w:tcW w:w="1870" w:type="dxa"/>
+          </w:tcPr>
+          <w:p>
+            <w:pPr>
+              <w:jc w:val="center"/>
+            </w:pPr>
+            <w:r>
+              <w:t>Good on nearly-sorted data; sequential inserts</w:t>
+            </w:r>
+          </w:p>
+        </w:tc>
+      </w:tr>
+      <w:tr>
+        <w:tc>
+          <w:tcPr>
+            <w:tcW w:w="1870" w:type="dxa"/>
+          </w:tcPr>
+          <w:tbl>
+            <w:tblPr>
+              <w:tblW w:w="0" w:type="auto"/>
+              <w:tblCellSpacing w:w="15" w:type="dxa"/>
+              <w:tblCellMar>
+                <w:top w:w="15" w:type="dxa"/>
+                <w:left w:w="15" w:type="dxa"/>
+                <w:bottom w:w="15" w:type="dxa"/>
+                <w:right w:w="15" w:type="dxa"/>
+              </w:tblCellMar>
+              <w:tblLook w:val="04A0" w:firstRow="1" w:lastRow="0" w:firstColumn="1" w:lastColumn="0" w:noHBand="0" w:noVBand="1"/>
+            </w:tblPr>
+            <w:tblGrid>
+              <w:gridCol w:w="1512"/>
+            </w:tblGrid>
+            <w:tr>
+              <w:trPr>
+                <w:tblCellSpacing w:w="15" w:type="dxa"/>
+              </w:trPr>
+              <w:tc>
+                <w:tcPr>
+                  <w:tcW w:w="1452" w:type="dxa"/>
+                  <w:vAlign w:val="center"/>
+                  <w:hideMark/>
+                </w:tcPr>
+                <w:p>
+                  <w:pPr>
+                    <w:spacing w:after="0" w:line="240" w:lineRule="auto"/>
+                    <w:jc w:val="center"/>
+                    <w:rPr>
+                      <w:rFonts w:ascii="Times New Roman" w:eastAsia="Times New Roman" w:hAnsi="Times New Roman" w:cs="Times New Roman"/>
+                      <w:kern w:val="0"/>
+                      <w:sz w:val="24"/>
+                      <w:szCs w:val="24"/>
+                      <w14:ligatures w14:val="none"/>
+                    </w:rPr>
+                  </w:pPr>
+                  <w:r>
+                    <w:rPr>
+                      <w:rFonts w:ascii="Times New Roman" w:eastAsia="Times New Roman" w:hAnsi="Times New Roman" w:cs="Times New Roman"/>
+                      <w:b/>
+                      <w:bCs/>
+                      <w:kern w:val="0"/>
+                      <w:sz w:val="24"/>
+                      <w:szCs w:val="24"/>
+                      <w14:ligatures w14:val="none"/>
+                    </w:rPr>
+                    <w:t>Merge Sort</w:t>
+                  </w:r>
+                </w:p>
+              </w:tc>
+            </w:tr>
+          </w:tbl>
+          <w:p>
+            <w:pPr>
+              <w:jc w:val="center"/>
+            </w:pPr>
+          </w:p>
+        </w:tc>
+        <w:tc>
+          <w:tcPr>
+            <w:tcW w:w="1870" w:type="dxa"/>
+          </w:tcPr>
+          <w:p>
+            <w:pPr>
+              <w:jc w:val="center"/>
+            </w:pPr>
+            <w:r>
+              <w:t>0.072</w:t>
+            </w:r>
+          </w:p>
+        </w:tc>
+        <w:tc>
+          <w:tcPr>
+            <w:tcW w:w="1870" w:type="dxa"/>
+          </w:tcPr>
+          <w:p>
+            <w:pPr>
+              <w:jc w:val="center"/>
+            </w:pPr>
+            <w:r>
+              <w:t>0.040</w:t>
+            </w:r>
+          </w:p>
+        </w:tc>
+        <w:tc>
+          <w:tcPr>
+            <w:tcW w:w="1870" w:type="dxa"/>
+          </w:tcPr>
+          <w:p>
+            <w:pPr>
+              <w:jc w:val="center"/>
+            </w:pPr>
+            <w:r>
+              <w:t>0.026</w:t>
+            </w:r>
+          </w:p>
+        </w:tc>
+        <w:tc>
+          <w:tcPr>
+            <w:tcW w:w="1870" w:type="dxa"/>
+          </w:tcPr>
+          <w:p>
+            <w:pPr>
+              <w:jc w:val="center"/>
+            </w:pPr>
+            <w:r>
+              <w:t>Divide-and-conquer; stable and efficient</w:t>
+            </w:r>
+          </w:p>
+        </w:tc>
+      </w:tr>
+      <w:tr>
+        <w:tc>
+          <w:tcPr>
+            <w:tcW w:w="1870" w:type="dxa"/>
+          </w:tcPr>
+          <w:p>
+            <w:pPr>
+              <w:jc w:val="center"/>
+            </w:pPr>
+            <w:r>
+              <w:rPr>
+                <w:rFonts w:ascii="Times New Roman" w:eastAsia="Times New Roman" w:hAnsi="Times New Roman" w:cs="Times New Roman"/>
+                <w:b/>
+                <w:bCs/>
+                <w:kern w:val="0"/>
+                <w:sz w:val="24"/>
+                <w:szCs w:val="24"/>
+                <w14:ligatures w14:val="none"/>
+              </w:rPr>
+              <w:t>Quick Sort</w:t>
+            </w:r>
+          </w:p>
+        </w:tc>
+        <w:tc>
+          <w:tcPr>
+            <w:tcW w:w="1870" w:type="dxa"/>
+          </w:tcPr>
+          <w:p>
+            <w:pPr>
+              <w:jc w:val="center"/>
+            </w:pPr>
+            <w:r>
+              <w:t>0.128</w:t>
+            </w:r>
+          </w:p>
+        </w:tc>
+        <w:tc>
+          <w:tcPr>
+            <w:tcW w:w="1870" w:type="dxa"/>
+          </w:tcPr>
+          <w:p>
+            <w:pPr>
+              <w:jc w:val="center"/>
+            </w:pPr>
+            <w:r>
+              <w:t>0.062</w:t>
+            </w:r>
+          </w:p>
+        </w:tc>
+        <w:tc>
+          <w:tcPr>
+            <w:tcW w:w="1870" w:type="dxa"/>
+          </w:tcPr>
+          <w:p>
+            <w:pPr>
+              <w:jc w:val="center"/>
+            </w:pPr>
+            <w:r>
+              <w:t>0.062</w:t>
+            </w:r>
+          </w:p>
+        </w:tc>
+        <w:tc>
+          <w:tcPr>
+            <w:tcW w:w="1870" w:type="dxa"/>
+          </w:tcPr>
+          <w:p>
+            <w:pPr>
+              <w:jc w:val="center"/>
+            </w:pPr>
+            <w:r>
+              <w:t>Usually fastest due to partitioning</w:t>
+            </w:r>
+          </w:p>
+        </w:tc>
+      </w:tr>
+    </w:tbl>
+    <w:p>
+      <w:r>
+        <w:t xml:space="preserve">                                                      </w:t>
+      </w:r>
+      <w:r>
+        <w:t>Sorting Performance (Real, User, Sys Time)</w:t>
+      </w:r>
+    </w:p>
+    <w:p/>
+    <w:tbl>
+      <w:tblPr>
+        <w:tblStyle w:val="TableGrid"/>
+        <w:tblW w:w="8430" w:type="dxa"/>
+        <w:tblLook w:val="04A0" w:firstRow="1" w:lastRow="0" w:firstColumn="1" w:lastColumn="0" w:noHBand="0" w:noVBand="1"/>
+      </w:tblPr>
+      <w:tblGrid>
+        <w:gridCol w:w="1870"/>
+        <w:gridCol w:w="1870"/>
+        <w:gridCol w:w="1455"/>
+        <w:gridCol w:w="3235"/>
+      </w:tblGrid>
+      <w:tr>
+        <w:tc>
+          <w:tcPr>
+            <w:tcW w:w="1870" w:type="dxa"/>
+          </w:tcPr>
+          <w:p>
+            <w:pPr>
+              <w:jc w:val="center"/>
+              <w:rPr>
+                <w:b/>
+                <w:bCs/>
+              </w:rPr>
+            </w:pPr>
+            <w:r>
+              <w:rPr>
+                <w:rFonts w:ascii="Times New Roman" w:eastAsia="Times New Roman" w:hAnsi="Times New Roman" w:cs="Times New Roman"/>
+                <w:b/>
+                <w:bCs/>
+                <w:kern w:val="0"/>
+                <w:sz w:val="24"/>
+                <w:szCs w:val="24"/>
+                <w14:ligatures w14:val="none"/>
+              </w:rPr>
+              <w:t>Algorithm</w:t>
+            </w:r>
+          </w:p>
+        </w:tc>
+        <w:tc>
+          <w:tcPr>
+            <w:tcW w:w="1870" w:type="dxa"/>
+          </w:tcPr>
+          <w:p>
+            <w:pPr>
+              <w:jc w:val="center"/>
+              <w:rPr>
+                <w:b/>
+                <w:bCs/>
+              </w:rPr>
+            </w:pPr>
+            <w:r>
+              <w:rPr>
+                <w:b/>
+                <w:bCs/>
+              </w:rPr>
+              <w:t>CPU Usage</w:t>
+            </w:r>
+            <w:r>
+              <w:rPr>
+                <w:b/>
+                <w:bCs/>
+              </w:rPr>
+              <w:t xml:space="preserve"> </w:t>
+            </w:r>
+            <w:r>
+              <w:rPr>
+                <w:b/>
+                <w:bCs/>
+              </w:rPr>
+              <w:t xml:space="preserve">(%) </w:t>
+            </w:r>
+          </w:p>
+        </w:tc>
+        <w:tc>
+          <w:tcPr>
+            <w:tcW w:w="1455" w:type="dxa"/>
+          </w:tcPr>
+          <w:p>
+            <w:pPr>
+              <w:rPr>
+                <w:b/>
+                <w:bCs/>
+              </w:rPr>
+            </w:pPr>
+            <w:r>
+              <w:rPr>
+                <w:b/>
+                <w:bCs/>
+              </w:rPr>
+              <w:t>Time Complexity</w:t>
+            </w:r>
+          </w:p>
+        </w:tc>
+        <w:tc>
+          <w:tcPr>
+            <w:tcW w:w="3235" w:type="dxa"/>
+          </w:tcPr>
+          <w:p>
+            <w:pPr>
+              <w:rPr>
+                <w:b/>
+                <w:bCs/>
+              </w:rPr>
+            </w:pPr>
+            <w:r>
+              <w:rPr>
+                <w:b/>
+                <w:bCs/>
+              </w:rPr>
+              <w:t>Notes</w:t>
+            </w:r>
+          </w:p>
+        </w:tc>
+      </w:tr>
+      <w:tr>
+        <w:tc>
+          <w:tcPr>
+            <w:tcW w:w="1870" w:type="dxa"/>
+          </w:tcPr>
+          <w:tbl>
+            <w:tblPr>
+              <w:tblW w:w="0" w:type="auto"/>
+              <w:tblCellSpacing w:w="15" w:type="dxa"/>
+              <w:tblCellMar>
+                <w:top w:w="15" w:type="dxa"/>
+                <w:left w:w="15" w:type="dxa"/>
+                <w:bottom w:w="15" w:type="dxa"/>
+                <w:right w:w="15" w:type="dxa"/>
+              </w:tblCellMar>
+              <w:tblLook w:val="04A0" w:firstRow="1" w:lastRow="0" w:firstColumn="1" w:lastColumn="0" w:noHBand="0" w:noVBand="1"/>
+            </w:tblPr>
+            <w:tblGrid>
+              <w:gridCol w:w="1324"/>
+            </w:tblGrid>
+            <w:tr>
+              <w:trPr>
+                <w:tblCellSpacing w:w="15" w:type="dxa"/>
+              </w:trPr>
+              <w:tc>
+                <w:tcPr>
+                  <w:tcW w:w="0" w:type="auto"/>
+                  <w:vAlign w:val="center"/>
+                  <w:hideMark/>
+                </w:tcPr>
+                <w:p>
+                  <w:pPr>
+                    <w:spacing w:after="0" w:line="240" w:lineRule="auto"/>
+                    <w:jc w:val="center"/>
+                    <w:rPr>
+                      <w:rFonts w:ascii="Times New Roman" w:eastAsia="Times New Roman" w:hAnsi="Times New Roman" w:cs="Times New Roman"/>
+                      <w:kern w:val="0"/>
+                      <w:sz w:val="24"/>
+                      <w:szCs w:val="24"/>
+                      <w14:ligatures w14:val="none"/>
+                    </w:rPr>
+                  </w:pPr>
+                  <w:r>
+                    <w:rPr>
+                      <w:rFonts w:ascii="Times New Roman" w:eastAsia="Times New Roman" w:hAnsi="Times New Roman" w:cs="Times New Roman"/>
+                      <w:b/>
+                      <w:bCs/>
+                      <w:kern w:val="0"/>
+                      <w:sz w:val="24"/>
+                      <w:szCs w:val="24"/>
+                      <w14:ligatures w14:val="none"/>
+                    </w:rPr>
+                    <w:t>B</w:t>
+                  </w:r>
+                  <w:r>
+                    <w:rPr>
+                      <w:rFonts w:ascii="Times New Roman" w:eastAsia="Times New Roman" w:hAnsi="Times New Roman" w:cs="Times New Roman"/>
+                      <w:b/>
+                      <w:bCs/>
+                      <w:kern w:val="0"/>
+                      <w:sz w:val="24"/>
+                      <w:szCs w:val="24"/>
+                      <w14:ligatures w14:val="none"/>
+                    </w:rPr>
+                    <w:t>ubble Sort</w:t>
+                  </w:r>
+                </w:p>
+              </w:tc>
+            </w:tr>
+          </w:tbl>
+          <w:p/>
+        </w:tc>
+        <w:tc>
+          <w:tcPr>
+            <w:tcW w:w="1870" w:type="dxa"/>
+          </w:tcPr>
+          <w:p>
+            <w:r>
+              <w:t>~99.6%</w:t>
+            </w:r>
+          </w:p>
+        </w:tc>
+        <w:tc>
+          <w:tcPr>
+            <w:tcW w:w="1455" w:type="dxa"/>
+          </w:tcPr>
+          <w:p>
+            <w:r>
+              <w:t>O(n^2)</w:t>
+            </w:r>
+          </w:p>
+        </w:tc>
+        <w:tc>
+          <w:tcPr>
+            <w:tcW w:w="3235" w:type="dxa"/>
+          </w:tcPr>
+          <w:p>
+            <w:r>
+              <w:t>Very high CPU usage; slow on large input</w:t>
+            </w:r>
+          </w:p>
+        </w:tc>
+      </w:tr>
+      <w:tr>
+        <w:tc>
+          <w:tcPr>
+            <w:tcW w:w="1870" w:type="dxa"/>
+          </w:tcPr>
+          <w:tbl>
+            <w:tblPr>
+              <w:tblW w:w="0" w:type="auto"/>
+              <w:tblCellSpacing w:w="15" w:type="dxa"/>
+              <w:tblCellMar>
+                <w:top w:w="15" w:type="dxa"/>
+                <w:left w:w="15" w:type="dxa"/>
+                <w:bottom w:w="15" w:type="dxa"/>
+                <w:right w:w="15" w:type="dxa"/>
+              </w:tblCellMar>
+              <w:tblLook w:val="04A0" w:firstRow="1" w:lastRow="0" w:firstColumn="1" w:lastColumn="0" w:noHBand="0" w:noVBand="1"/>
+            </w:tblPr>
+            <w:tblGrid>
+              <w:gridCol w:w="1524"/>
+            </w:tblGrid>
+            <w:tr>
+              <w:trPr>
+                <w:tblCellSpacing w:w="15" w:type="dxa"/>
+              </w:trPr>
+              <w:tc>
+                <w:tcPr>
+                  <w:tcW w:w="0" w:type="auto"/>
+                  <w:vAlign w:val="center"/>
+                  <w:hideMark/>
+                </w:tcPr>
+                <w:p>
+                  <w:pPr>
+                    <w:spacing w:after="0" w:line="240" w:lineRule="auto"/>
+                    <w:jc w:val="center"/>
+                    <w:rPr>
+                      <w:rFonts w:ascii="Times New Roman" w:eastAsia="Times New Roman" w:hAnsi="Times New Roman" w:cs="Times New Roman"/>
+                      <w:kern w:val="0"/>
+                      <w:sz w:val="24"/>
+                      <w:szCs w:val="24"/>
+                      <w14:ligatures w14:val="none"/>
+                    </w:rPr>
+                  </w:pPr>
+                  <w:r>
+                    <w:rPr>
+                      <w:rFonts w:ascii="Times New Roman" w:eastAsia="Times New Roman" w:hAnsi="Times New Roman" w:cs="Times New Roman"/>
+                      <w:b/>
+                      <w:bCs/>
+                      <w:kern w:val="0"/>
+                      <w:sz w:val="24"/>
+                      <w:szCs w:val="24"/>
+                      <w14:ligatures w14:val="none"/>
+                    </w:rPr>
+                    <w:t>Insertion Sort</w:t>
+                  </w:r>
+                </w:p>
+              </w:tc>
+            </w:tr>
+          </w:tbl>
+          <w:p/>
+        </w:tc>
+        <w:tc>
+          <w:tcPr>
+            <w:tcW w:w="1870" w:type="dxa"/>
+          </w:tcPr>
+          <w:p>
+            <w:r>
+              <w:t>~9</w:t>
+            </w:r>
+            <w:r>
+              <w:t>7</w:t>
+            </w:r>
+            <w:r>
+              <w:t>%</w:t>
+            </w:r>
+          </w:p>
+        </w:tc>
+        <w:tc>
+          <w:tcPr>
+            <w:tcW w:w="1455" w:type="dxa"/>
+          </w:tcPr>
+          <w:p>
+            <w:r>
+              <w:t>O(n^2)</w:t>
+            </w:r>
+          </w:p>
+        </w:tc>
+        <w:tc>
+          <w:tcPr>
+            <w:tcW w:w="3235" w:type="dxa"/>
+          </w:tcPr>
+          <w:p>
+            <w:r>
+              <w:t>Efficient for small data; sequential inserts</w:t>
+            </w:r>
+          </w:p>
+        </w:tc>
+      </w:tr>
+      <w:tr>
+        <w:tc>
+          <w:tcPr>
+            <w:tcW w:w="1870" w:type="dxa"/>
+          </w:tcPr>
+          <w:tbl>
+            <w:tblPr>
+              <w:tblW w:w="0" w:type="auto"/>
+              <w:tblCellSpacing w:w="15" w:type="dxa"/>
+              <w:tblCellMar>
+                <w:top w:w="15" w:type="dxa"/>
+                <w:left w:w="15" w:type="dxa"/>
+                <w:bottom w:w="15" w:type="dxa"/>
+                <w:right w:w="15" w:type="dxa"/>
+              </w:tblCellMar>
+              <w:tblLook w:val="04A0" w:firstRow="1" w:lastRow="0" w:firstColumn="1" w:lastColumn="0" w:noHBand="0" w:noVBand="1"/>
+            </w:tblPr>
+            <w:tblGrid>
+              <w:gridCol w:w="1512"/>
+            </w:tblGrid>
+            <w:tr>
+              <w:trPr>
+                <w:tblCellSpacing w:w="15" w:type="dxa"/>
+              </w:trPr>
+              <w:tc>
+                <w:tcPr>
+                  <w:tcW w:w="1452" w:type="dxa"/>
+                  <w:vAlign w:val="center"/>
+                  <w:hideMark/>
+                </w:tcPr>
+                <w:p>
+                  <w:pPr>
+                    <w:spacing w:after="0" w:line="240" w:lineRule="auto"/>
+                    <w:jc w:val="center"/>
+                    <w:rPr>
+                      <w:rFonts w:ascii="Times New Roman" w:eastAsia="Times New Roman" w:hAnsi="Times New Roman" w:cs="Times New Roman"/>
+                      <w:kern w:val="0"/>
+                      <w:sz w:val="24"/>
+                      <w:szCs w:val="24"/>
+                      <w14:ligatures w14:val="none"/>
+                    </w:rPr>
+                  </w:pPr>
+                  <w:r>
+                    <w:rPr>
+                      <w:rFonts w:ascii="Times New Roman" w:eastAsia="Times New Roman" w:hAnsi="Times New Roman" w:cs="Times New Roman"/>
+                      <w:b/>
+                      <w:bCs/>
+                      <w:kern w:val="0"/>
+                      <w:sz w:val="24"/>
+                      <w:szCs w:val="24"/>
+                      <w14:ligatures w14:val="none"/>
+                    </w:rPr>
+                    <w:t>Merge Sort</w:t>
+                  </w:r>
+                </w:p>
+              </w:tc>
+            </w:tr>
+          </w:tbl>
+          <w:p/>
+        </w:tc>
+        <w:tc>
+          <w:tcPr>
+            <w:tcW w:w="1870" w:type="dxa"/>
+          </w:tcPr>
+          <w:p>
+            <w:r>
+              <w:t>~99%</w:t>
+            </w:r>
+          </w:p>
+        </w:tc>
+        <w:tc>
+          <w:tcPr>
+            <w:tcW w:w="1455" w:type="dxa"/>
+          </w:tcPr>
+          <w:p>
+            <w:proofErr w:type="gramStart"/>
+            <w:r>
+              <w:t>O(</w:t>
+            </w:r>
+            <w:proofErr w:type="gramEnd"/>
+            <w:r>
+              <w:t>n log n)</w:t>
+            </w:r>
+          </w:p>
+        </w:tc>
+        <w:tc>
+          <w:tcPr>
+            <w:tcW w:w="3235" w:type="dxa"/>
+          </w:tcPr>
+          <w:p>
+            <w:r>
+              <w:t>Stable; good balance between speed &amp; CPU</w:t>
+            </w:r>
+          </w:p>
+        </w:tc>
+      </w:tr>
+      <w:tr>
+        <w:tc>
+          <w:tcPr>
+            <w:tcW w:w="1870" w:type="dxa"/>
+          </w:tcPr>
+          <w:p>
+            <w:pPr>
+              <w:jc w:val="center"/>
+              <w:rPr>
+                <w:rFonts w:ascii="Times New Roman" w:eastAsia="Times New Roman" w:hAnsi="Times New Roman" w:cs="Times New Roman"/>
+                <w:b/>
+                <w:bCs/>
+                <w:kern w:val="0"/>
+                <w:sz w:val="24"/>
+                <w:szCs w:val="24"/>
+                <w14:ligatures w14:val="none"/>
+              </w:rPr>
+            </w:pPr>
+            <w:r>
+              <w:rPr>
+                <w:rFonts w:ascii="Times New Roman" w:eastAsia="Times New Roman" w:hAnsi="Times New Roman" w:cs="Times New Roman"/>
+                <w:b/>
+                <w:bCs/>
+                <w:kern w:val="0"/>
+                <w:sz w:val="24"/>
+                <w:szCs w:val="24"/>
+                <w14:ligatures w14:val="none"/>
+              </w:rPr>
+              <w:t>Quick Sort</w:t>
+            </w:r>
+          </w:p>
+        </w:tc>
+        <w:tc>
+          <w:tcPr>
+            <w:tcW w:w="1870" w:type="dxa"/>
+          </w:tcPr>
+          <w:p>
+            <w:r>
+              <w:t>~9</w:t>
+            </w:r>
+            <w:r>
+              <w:t>8</w:t>
+            </w:r>
+            <w:r>
+              <w:t>.</w:t>
+            </w:r>
+            <w:r>
+              <w:t>8</w:t>
+            </w:r>
+            <w:r>
+              <w:t>%</w:t>
+            </w:r>
+          </w:p>
+        </w:tc>
+        <w:tc>
+          <w:tcPr>
+            <w:tcW w:w="1455" w:type="dxa"/>
+          </w:tcPr>
+          <w:p>
+            <w:proofErr w:type="gramStart"/>
+            <w:r>
+              <w:t>O(</w:t>
+            </w:r>
+            <w:proofErr w:type="gramEnd"/>
+            <w:r>
+              <w:t>n log n)</w:t>
+            </w:r>
+          </w:p>
+        </w:tc>
+        <w:tc>
+          <w:tcPr>
+            <w:tcW w:w="3235" w:type="dxa"/>
+          </w:tcPr>
+          <w:p>
+            <w:r>
+              <w:t>Fastest overall; best CPU efficiency</w:t>
+            </w:r>
+          </w:p>
+        </w:tc>
+      </w:tr>
+    </w:tbl>
+    <w:p>
+      <w:pPr>
+        <w:jc w:val="center"/>
+      </w:pPr>
+      <w:r>
+        <w:t>C</w:t>
+      </w:r>
+      <w:r>
+        <w:t>PU</w:t>
+      </w:r>
+      <w:r>
+        <w:t xml:space="preserve"> Performance Table</w:t>
+      </w:r>
+      <w:r>
+        <w:t xml:space="preserve"> </w:t>
+      </w:r>
+      <w:r>
+        <w:t>(from TOP Command)</w:t>
+      </w:r>
+    </w:p>
+    <w:p>
+      <w:pPr>
+        <w:jc w:val="center"/>
+      </w:pPr>
+    </w:p>
+    <w:tbl>
+      <w:tblPr>
+        <w:tblStyle w:val="TableGrid"/>
+        <w:tblW w:w="8767" w:type="dxa"/>
+        <w:tblLook w:val="04A0" w:firstRow="1" w:lastRow="0" w:firstColumn="1" w:lastColumn="0" w:noHBand="0" w:noVBand="1"/>
+      </w:tblPr>
+      <w:tblGrid>
+        <w:gridCol w:w="1456"/>
+        <w:gridCol w:w="1427"/>
+        <w:gridCol w:w="988"/>
+        <w:gridCol w:w="1264"/>
+        <w:gridCol w:w="1190"/>
+        <w:gridCol w:w="2442"/>
+      </w:tblGrid>
+      <w:tr>
+        <w:trPr>
+          <w:trHeight w:val="717"/>
+        </w:trPr>
+        <w:tc>
+          <w:tcPr>
+            <w:tcW w:w="1462" w:type="dxa"/>
+          </w:tcPr>
+          <w:p>
+            <w:r>
+              <w:rPr>
+                <w:rFonts w:ascii="Times New Roman" w:eastAsia="Times New Roman" w:hAnsi="Times New Roman" w:cs="Times New Roman"/>
+                <w:b/>
+                <w:bCs/>
+                <w:kern w:val="0"/>
+                <w:sz w:val="24"/>
+                <w:szCs w:val="24"/>
+                <w14:ligatures w14:val="none"/>
+              </w:rPr>
+              <w:t>Algorithm</w:t>
+            </w:r>
+          </w:p>
+        </w:tc>
+        <w:tc>
+          <w:tcPr>
+            <w:tcW w:w="1462" w:type="dxa"/>
+          </w:tcPr>
+          <w:p>
+            <w:pPr>
+              <w:rPr>
+                <w:b/>
+                <w:bCs/>
+              </w:rPr>
+            </w:pPr>
+            <w:proofErr w:type="gramStart"/>
+            <w:r>
+              <w:rPr>
+                <w:b/>
+                <w:bCs/>
+              </w:rPr>
+              <w:t>Time(</w:t>
+            </w:r>
+            <w:proofErr w:type="gramEnd"/>
+            <w:r>
+              <w:rPr>
+                <w:b/>
+                <w:bCs/>
+              </w:rPr>
+              <w:t>Real Runtime)</w:t>
+            </w:r>
+          </w:p>
+        </w:tc>
+        <w:tc>
+          <w:tcPr>
+            <w:tcW w:w="941" w:type="dxa"/>
+          </w:tcPr>
+          <w:p>
+            <w:pPr>
+              <w:rPr>
+                <w:b/>
+                <w:bCs/>
+              </w:rPr>
+            </w:pPr>
+            <w:proofErr w:type="gramStart"/>
+            <w:r>
+              <w:rPr>
+                <w:b/>
+                <w:bCs/>
+              </w:rPr>
+              <w:t>Top(</w:t>
+            </w:r>
+            <w:proofErr w:type="gramEnd"/>
+            <w:r>
+              <w:rPr>
+                <w:b/>
+                <w:bCs/>
+              </w:rPr>
+              <w:t>CPU %)</w:t>
+            </w:r>
+          </w:p>
+        </w:tc>
+        <w:tc>
+          <w:tcPr>
+            <w:tcW w:w="1195" w:type="dxa"/>
+          </w:tcPr>
+          <w:p>
+            <w:pPr>
+              <w:rPr>
+                <w:b/>
+                <w:bCs/>
+              </w:rPr>
+            </w:pPr>
+            <w:proofErr w:type="spellStart"/>
+            <w:proofErr w:type="gramStart"/>
+            <w:r>
+              <w:rPr>
+                <w:b/>
+                <w:bCs/>
+              </w:rPr>
+              <w:t>Vmstat</w:t>
+            </w:r>
+            <w:proofErr w:type="spellEnd"/>
+            <w:r>
+              <w:rPr>
+                <w:b/>
+                <w:bCs/>
+              </w:rPr>
+              <w:t>(</w:t>
+            </w:r>
+            <w:proofErr w:type="gramEnd"/>
+            <w:r>
+              <w:rPr>
+                <w:b/>
+                <w:bCs/>
+              </w:rPr>
+              <w:t xml:space="preserve">Avg CPU </w:t>
+            </w:r>
+            <w:proofErr w:type="spellStart"/>
+            <w:r>
+              <w:rPr>
+                <w:b/>
+                <w:bCs/>
+              </w:rPr>
+              <w:t>us+sy</w:t>
+            </w:r>
+            <w:proofErr w:type="spellEnd"/>
+            <w:r>
+              <w:rPr>
+                <w:b/>
+                <w:bCs/>
+              </w:rPr>
+              <w:t>)</w:t>
+            </w:r>
+          </w:p>
+        </w:tc>
+        <w:tc>
+          <w:tcPr>
+            <w:tcW w:w="1124" w:type="dxa"/>
+          </w:tcPr>
+          <w:p>
+            <w:pPr>
+              <w:rPr>
+                <w:b/>
+                <w:bCs/>
+              </w:rPr>
+            </w:pPr>
+            <w:proofErr w:type="spellStart"/>
+            <w:proofErr w:type="gramStart"/>
+            <w:r>
+              <w:rPr>
+                <w:b/>
+                <w:bCs/>
+              </w:rPr>
+              <w:t>Iostat</w:t>
+            </w:r>
+            <w:proofErr w:type="spellEnd"/>
+            <w:r>
+              <w:rPr>
+                <w:b/>
+                <w:bCs/>
+              </w:rPr>
+              <w:t>(</w:t>
+            </w:r>
+            <w:proofErr w:type="gramEnd"/>
+            <w:r>
+              <w:rPr>
+                <w:b/>
+                <w:bCs/>
+              </w:rPr>
+              <w:t>Disk util%)</w:t>
+            </w:r>
+          </w:p>
+        </w:tc>
+        <w:tc>
+          <w:tcPr>
+            <w:tcW w:w="2583" w:type="dxa"/>
+          </w:tcPr>
+          <w:p>
+            <w:pPr>
+              <w:rPr>
+                <w:b/>
+                <w:bCs/>
+              </w:rPr>
+            </w:pPr>
+            <w:r>
+              <w:rPr>
+                <w:b/>
+                <w:bCs/>
+              </w:rPr>
+              <w:t>Notes</w:t>
+            </w:r>
+          </w:p>
+        </w:tc>
+      </w:tr>
+      <w:tr>
+        <w:trPr>
+          <w:trHeight w:val="701"/>
+        </w:trPr>
+        <w:tc>
+          <w:tcPr>
+            <w:tcW w:w="1462" w:type="dxa"/>
+          </w:tcPr>
+          <w:tbl>
+            <w:tblPr>
+              <w:tblW w:w="1034" w:type="dxa"/>
+              <w:tblCellSpacing w:w="15" w:type="dxa"/>
+              <w:tblCellMar>
+                <w:top w:w="15" w:type="dxa"/>
+                <w:left w:w="15" w:type="dxa"/>
+                <w:bottom w:w="15" w:type="dxa"/>
+                <w:right w:w="15" w:type="dxa"/>
+              </w:tblCellMar>
+              <w:tblLook w:val="04A0" w:firstRow="1" w:lastRow="0" w:firstColumn="1" w:lastColumn="0" w:noHBand="0" w:noVBand="1"/>
+            </w:tblPr>
+            <w:tblGrid>
+              <w:gridCol w:w="1034"/>
+            </w:tblGrid>
+            <w:tr>
+              <w:trPr>
+                <w:trHeight w:val="349"/>
+                <w:tblCellSpacing w:w="15" w:type="dxa"/>
+              </w:trPr>
+              <w:tc>
+                <w:tcPr>
+                  <w:tcW w:w="0" w:type="auto"/>
+                  <w:vAlign w:val="center"/>
+                  <w:hideMark/>
+                </w:tcPr>
+                <w:p>
+                  <w:pPr>
+                    <w:spacing w:after="0" w:line="240" w:lineRule="auto"/>
+                    <w:jc w:val="center"/>
+                    <w:rPr>
+                      <w:rFonts w:ascii="Times New Roman" w:eastAsia="Times New Roman" w:hAnsi="Times New Roman" w:cs="Times New Roman"/>
+                      <w:kern w:val="0"/>
+                      <w:sz w:val="24"/>
+                      <w:szCs w:val="24"/>
+                      <w14:ligatures w14:val="none"/>
+                    </w:rPr>
+                  </w:pPr>
+                  <w:r>
+                    <w:rPr>
+                      <w:rFonts w:ascii="Times New Roman" w:eastAsia="Times New Roman" w:hAnsi="Times New Roman" w:cs="Times New Roman"/>
+                      <w:b/>
+                      <w:bCs/>
+                      <w:kern w:val="0"/>
+                      <w:sz w:val="24"/>
+                      <w:szCs w:val="24"/>
+                      <w14:ligatures w14:val="none"/>
+                    </w:rPr>
+                    <w:t>B</w:t>
+                  </w:r>
+                  <w:r>
+                    <w:rPr>
+                      <w:rFonts w:ascii="Times New Roman" w:eastAsia="Times New Roman" w:hAnsi="Times New Roman" w:cs="Times New Roman"/>
+                      <w:b/>
+                      <w:bCs/>
+                      <w:kern w:val="0"/>
+                      <w:sz w:val="24"/>
+                      <w:szCs w:val="24"/>
+                      <w14:ligatures w14:val="none"/>
+                    </w:rPr>
+                    <w:t>ubble Sort</w:t>
+                  </w:r>
+                </w:p>
+              </w:tc>
+            </w:tr>
+          </w:tbl>
+          <w:p>
+            <w:pPr>
+              <w:jc w:val="center"/>
+            </w:pPr>
+          </w:p>
+        </w:tc>
+        <w:tc>
+          <w:tcPr>
+            <w:tcW w:w="1462" w:type="dxa"/>
+          </w:tcPr>
+          <w:p>
+            <w:r>
+              <w:t>~0.046 s (fastest runtime in test)</w:t>
+            </w:r>
+          </w:p>
+        </w:tc>
+        <w:tc>
+          <w:tcPr>
+            <w:tcW w:w="941" w:type="dxa"/>
+          </w:tcPr>
+          <w:p>
+            <w:r>
+              <w:t>~99.6 %</w:t>
+            </w:r>
+          </w:p>
+        </w:tc>
+        <w:tc>
+          <w:tcPr>
+            <w:tcW w:w="1195" w:type="dxa"/>
+          </w:tcPr>
+          <w:p>
+            <w:r>
+              <w:t>~90–95 %</w:t>
+            </w:r>
+          </w:p>
+        </w:tc>
+        <w:tc>
+          <w:tcPr>
+            <w:tcW w:w="1124" w:type="dxa"/>
+          </w:tcPr>
+          <w:p>
+            <w:r>
+              <w:t>~1–3 %</w:t>
+            </w:r>
+          </w:p>
+        </w:tc>
+        <w:tc>
+          <w:tcPr>
+            <w:tcW w:w="2583" w:type="dxa"/>
+          </w:tcPr>
+          <w:p>
+            <w:r>
+              <w:t>O(n²); very high CPU usage due to frequent swaps</w:t>
+            </w:r>
+          </w:p>
+        </w:tc>
+      </w:tr>
+      <w:tr>
+        <w:trPr>
+          <w:trHeight w:val="717"/>
+        </w:trPr>
+        <w:tc>
+          <w:tcPr>
+            <w:tcW w:w="1462" w:type="dxa"/>
+          </w:tcPr>
+          <w:tbl>
+            <w:tblPr>
+              <w:tblW w:w="1190" w:type="dxa"/>
+              <w:tblCellSpacing w:w="15" w:type="dxa"/>
+              <w:tblCellMar>
+                <w:top w:w="15" w:type="dxa"/>
+                <w:left w:w="15" w:type="dxa"/>
+                <w:bottom w:w="15" w:type="dxa"/>
+                <w:right w:w="15" w:type="dxa"/>
+              </w:tblCellMar>
+              <w:tblLook w:val="04A0" w:firstRow="1" w:lastRow="0" w:firstColumn="1" w:lastColumn="0" w:noHBand="0" w:noVBand="1"/>
+            </w:tblPr>
+            <w:tblGrid>
+              <w:gridCol w:w="1190"/>
+            </w:tblGrid>
+            <w:tr>
+              <w:trPr>
+                <w:trHeight w:val="349"/>
+                <w:tblCellSpacing w:w="15" w:type="dxa"/>
+              </w:trPr>
+              <w:tc>
+                <w:tcPr>
+                  <w:tcW w:w="0" w:type="auto"/>
+                  <w:vAlign w:val="center"/>
+                  <w:hideMark/>
+                </w:tcPr>
+                <w:p>
+                  <w:pPr>
+                    <w:spacing w:after="0" w:line="240" w:lineRule="auto"/>
+                    <w:jc w:val="center"/>
+                    <w:rPr>
+                      <w:rFonts w:ascii="Times New Roman" w:eastAsia="Times New Roman" w:hAnsi="Times New Roman" w:cs="Times New Roman"/>
+                      <w:kern w:val="0"/>
+                      <w:sz w:val="24"/>
+                      <w:szCs w:val="24"/>
+                      <w14:ligatures w14:val="none"/>
+                    </w:rPr>
+                  </w:pPr>
+                  <w:r>
+                    <w:rPr>
+                      <w:rFonts w:ascii="Times New Roman" w:eastAsia="Times New Roman" w:hAnsi="Times New Roman" w:cs="Times New Roman"/>
+                      <w:b/>
+                      <w:bCs/>
+                      <w:kern w:val="0"/>
+                      <w:sz w:val="24"/>
+                      <w:szCs w:val="24"/>
+                      <w14:ligatures w14:val="none"/>
+                    </w:rPr>
+                    <w:t>Insertion Sort</w:t>
+                  </w:r>
+                </w:p>
+              </w:tc>
+            </w:tr>
+          </w:tbl>
+          <w:p>
+            <w:pPr>
+              <w:jc w:val="center"/>
+            </w:pPr>
+          </w:p>
+        </w:tc>
+        <w:tc>
+          <w:tcPr>
+            <w:tcW w:w="1462" w:type="dxa"/>
+          </w:tcPr>
+          <w:p>
+            <w:r>
+              <w:t>~0.048 s</w:t>
+            </w:r>
+          </w:p>
+        </w:tc>
+        <w:tc>
+          <w:tcPr>
+            <w:tcW w:w="941" w:type="dxa"/>
+          </w:tcPr>
+          <w:p>
+            <w:r>
+              <w:t>~97 %</w:t>
+            </w:r>
+          </w:p>
+        </w:tc>
+        <w:tc>
+          <w:tcPr>
+            <w:tcW w:w="1195" w:type="dxa"/>
+          </w:tcPr>
+          <w:p>
+            <w:r>
+              <w:t>~85–90 %</w:t>
+            </w:r>
+          </w:p>
+        </w:tc>
+        <w:tc>
+          <w:tcPr>
+            <w:tcW w:w="1124" w:type="dxa"/>
+          </w:tcPr>
+          <w:p>
+            <w:r>
+              <w:t>~1–2 %</w:t>
+            </w:r>
+          </w:p>
+        </w:tc>
+        <w:tc>
+          <w:tcPr>
+            <w:tcW w:w="2583" w:type="dxa"/>
+          </w:tcPr>
+          <w:p>
+            <w:r>
+              <w:t>O(n²); performs better on nearly-sorted data</w:t>
+            </w:r>
+          </w:p>
+        </w:tc>
+      </w:tr>
+      <w:tr>
+        <w:trPr>
+          <w:trHeight w:val="701"/>
+        </w:trPr>
+        <w:tc>
+          <w:tcPr>
+            <w:tcW w:w="1462" w:type="dxa"/>
+          </w:tcPr>
+          <w:tbl>
+            <w:tblPr>
+              <w:tblW w:w="0" w:type="auto"/>
+              <w:tblCellSpacing w:w="15" w:type="dxa"/>
+              <w:tblCellMar>
+                <w:top w:w="15" w:type="dxa"/>
+                <w:left w:w="15" w:type="dxa"/>
+                <w:bottom w:w="15" w:type="dxa"/>
+                <w:right w:w="15" w:type="dxa"/>
+              </w:tblCellMar>
+              <w:tblLook w:val="04A0" w:firstRow="1" w:lastRow="0" w:firstColumn="1" w:lastColumn="0" w:noHBand="0" w:noVBand="1"/>
+            </w:tblPr>
+            <w:tblGrid>
+              <w:gridCol w:w="1130"/>
+            </w:tblGrid>
+            <w:tr>
+              <w:trPr>
+                <w:trHeight w:val="349"/>
+                <w:tblCellSpacing w:w="15" w:type="dxa"/>
+              </w:trPr>
+              <w:tc>
+                <w:tcPr>
+                  <w:tcW w:w="1070" w:type="dxa"/>
+                  <w:vAlign w:val="center"/>
+                  <w:hideMark/>
+                </w:tcPr>
+                <w:p>
+                  <w:pPr>
+                    <w:spacing w:after="0" w:line="240" w:lineRule="auto"/>
+                    <w:jc w:val="center"/>
+                    <w:rPr>
+                      <w:rFonts w:ascii="Times New Roman" w:eastAsia="Times New Roman" w:hAnsi="Times New Roman" w:cs="Times New Roman"/>
+                      <w:kern w:val="0"/>
+                      <w:sz w:val="24"/>
+                      <w:szCs w:val="24"/>
+                      <w14:ligatures w14:val="none"/>
+                    </w:rPr>
+                  </w:pPr>
+                  <w:r>
+                    <w:rPr>
+                      <w:rFonts w:ascii="Times New Roman" w:eastAsia="Times New Roman" w:hAnsi="Times New Roman" w:cs="Times New Roman"/>
+                      <w:b/>
+                      <w:bCs/>
+                      <w:kern w:val="0"/>
+                      <w:sz w:val="24"/>
+                      <w:szCs w:val="24"/>
+                      <w14:ligatures w14:val="none"/>
+                    </w:rPr>
+                    <w:t>Merge Sort</w:t>
+                  </w:r>
+                </w:p>
+              </w:tc>
+            </w:tr>
+          </w:tbl>
+          <w:p>
+            <w:pPr>
+              <w:jc w:val="center"/>
+            </w:pPr>
+          </w:p>
+        </w:tc>
+        <w:tc>
+          <w:tcPr>
+            <w:tcW w:w="1462" w:type="dxa"/>
+          </w:tcPr>
+          <w:p>
+            <w:r>
+              <w:t>~0.058 s</w:t>
+            </w:r>
+          </w:p>
+        </w:tc>
+        <w:tc>
+          <w:tcPr>
+            <w:tcW w:w="941" w:type="dxa"/>
+          </w:tcPr>
+          <w:p>
+            <w:r>
+              <w:t>~99 %</w:t>
+            </w:r>
+          </w:p>
+        </w:tc>
+        <w:tc>
+          <w:tcPr>
+            <w:tcW w:w="1195" w:type="dxa"/>
+          </w:tcPr>
+          <w:p>
+            <w:r>
+              <w:t>~92–94 %</w:t>
+            </w:r>
+          </w:p>
+        </w:tc>
+        <w:tc>
+          <w:tcPr>
+            <w:tcW w:w="1124" w:type="dxa"/>
+          </w:tcPr>
+          <w:p>
+            <w:r>
+              <w:t>~1–3 %</w:t>
+            </w:r>
+          </w:p>
+        </w:tc>
+        <w:tc>
+          <w:tcPr>
+            <w:tcW w:w="2583" w:type="dxa"/>
+          </w:tcPr>
+          <w:p>
+            <w:proofErr w:type="gramStart"/>
+            <w:r>
+              <w:t>O(</w:t>
+            </w:r>
+            <w:proofErr w:type="gramEnd"/>
+            <w:r>
+              <w:t>n log n); stable and efficient divide-and-conquer sort</w:t>
+            </w:r>
+          </w:p>
+        </w:tc>
+      </w:tr>
+      <w:tr>
+        <w:trPr>
+          <w:trHeight w:val="717"/>
+        </w:trPr>
+        <w:tc>
+          <w:tcPr>
+            <w:tcW w:w="1462" w:type="dxa"/>
+          </w:tcPr>
+          <w:p>
+            <w:pPr>
+              <w:jc w:val="center"/>
+            </w:pPr>
+            <w:r>
+              <w:rPr>
+                <w:rFonts w:ascii="Times New Roman" w:eastAsia="Times New Roman" w:hAnsi="Times New Roman" w:cs="Times New Roman"/>
+                <w:b/>
+                <w:bCs/>
+                <w:kern w:val="0"/>
+                <w:sz w:val="24"/>
+                <w:szCs w:val="24"/>
+                <w14:ligatures w14:val="none"/>
+              </w:rPr>
+              <w:t>Quick Sort</w:t>
+            </w:r>
+          </w:p>
+        </w:tc>
+        <w:tc>
+          <w:tcPr>
+            <w:tcW w:w="1462" w:type="dxa"/>
+          </w:tcPr>
+          <w:p>
+            <w:r>
+              <w:t>~0.050 s</w:t>
+            </w:r>
+          </w:p>
+        </w:tc>
+        <w:tc>
+          <w:tcPr>
+            <w:tcW w:w="941" w:type="dxa"/>
+          </w:tcPr>
+          <w:p>
+            <w:r>
+              <w:t>~98.8 %</w:t>
+            </w:r>
+          </w:p>
+        </w:tc>
+        <w:tc>
+          <w:tcPr>
+            <w:tcW w:w="1195" w:type="dxa"/>
+          </w:tcPr>
+          <w:p>
+            <w:r>
+              <w:t>~90–92 %</w:t>
+            </w:r>
+          </w:p>
+        </w:tc>
+        <w:tc>
+          <w:tcPr>
+            <w:tcW w:w="1124" w:type="dxa"/>
+          </w:tcPr>
+          <w:p>
+            <w:r>
+              <w:t>~1–2 %</w:t>
+            </w:r>
+          </w:p>
+        </w:tc>
+        <w:tc>
+          <w:tcPr>
+            <w:tcW w:w="2583" w:type="dxa"/>
+          </w:tcPr>
+          <w:p>
+            <w:proofErr w:type="gramStart"/>
+            <w:r>
+              <w:t>O(</w:t>
+            </w:r>
+            <w:proofErr w:type="gramEnd"/>
+            <w:r>
+              <w:t>n log n); fastest overall due to partitioning</w:t>
+            </w:r>
+          </w:p>
+        </w:tc>
+      </w:tr>
+    </w:tbl>
+    <w:p>
+      <w:pPr>
+        <w:jc w:val="center"/>
+      </w:pPr>
+      <w:r>
+        <w:t>Master Results Table</w:t>
       </w:r>
     </w:p>
     <w:sectPr>
@@ -1133,6 +3068,392 @@
     <w:uiPriority w:val="99"/>
     <w:rsid w:val="00830320"/>
   </w:style>
+  <w:style w:type="character" w:styleId="Strong">
+    <w:name w:val="Strong"/>
+    <w:basedOn w:val="DefaultParagraphFont"/>
+    <w:uiPriority w:val="22"/>
+    <w:qFormat/>
+    <w:rsid w:val="00CA6D90"/>
+    <w:rPr>
+      <w:b/>
+      <w:bCs/>
+    </w:rPr>
+  </w:style>
+  <w:style w:type="table" w:styleId="TableGridLight">
+    <w:name w:val="Grid Table Light"/>
+    <w:basedOn w:val="TableNormal"/>
+    <w:uiPriority w:val="40"/>
+    <w:rsid w:val="00CA6D90"/>
+    <w:pPr>
+      <w:spacing w:after="0" w:line="240" w:lineRule="auto"/>
+    </w:pPr>
+    <w:tblPr>
+      <w:tblBorders>
+        <w:top w:val="single" w:sz="4" w:space="0" w:color="BFBFBF" w:themeColor="background1" w:themeShade="BF"/>
+        <w:left w:val="single" w:sz="4" w:space="0" w:color="BFBFBF" w:themeColor="background1" w:themeShade="BF"/>
+        <w:bottom w:val="single" w:sz="4" w:space="0" w:color="BFBFBF" w:themeColor="background1" w:themeShade="BF"/>
+        <w:right w:val="single" w:sz="4" w:space="0" w:color="BFBFBF" w:themeColor="background1" w:themeShade="BF"/>
+        <w:insideH w:val="single" w:sz="4" w:space="0" w:color="BFBFBF" w:themeColor="background1" w:themeShade="BF"/>
+        <w:insideV w:val="single" w:sz="4" w:space="0" w:color="BFBFBF" w:themeColor="background1" w:themeShade="BF"/>
+      </w:tblBorders>
+    </w:tblPr>
+  </w:style>
+  <w:style w:type="table" w:styleId="PlainTable1">
+    <w:name w:val="Plain Table 1"/>
+    <w:basedOn w:val="TableNormal"/>
+    <w:uiPriority w:val="41"/>
+    <w:rsid w:val="00CA6D90"/>
+    <w:pPr>
+      <w:spacing w:after="0" w:line="240" w:lineRule="auto"/>
+    </w:pPr>
+    <w:tblPr>
+      <w:tblStyleRowBandSize w:val="1"/>
+      <w:tblStyleColBandSize w:val="1"/>
+      <w:tblBorders>
+        <w:top w:val="single" w:sz="4" w:space="0" w:color="BFBFBF" w:themeColor="background1" w:themeShade="BF"/>
+        <w:left w:val="single" w:sz="4" w:space="0" w:color="BFBFBF" w:themeColor="background1" w:themeShade="BF"/>
+        <w:bottom w:val="single" w:sz="4" w:space="0" w:color="BFBFBF" w:themeColor="background1" w:themeShade="BF"/>
+        <w:right w:val="single" w:sz="4" w:space="0" w:color="BFBFBF" w:themeColor="background1" w:themeShade="BF"/>
+        <w:insideH w:val="single" w:sz="4" w:space="0" w:color="BFBFBF" w:themeColor="background1" w:themeShade="BF"/>
+        <w:insideV w:val="single" w:sz="4" w:space="0" w:color="BFBFBF" w:themeColor="background1" w:themeShade="BF"/>
+      </w:tblBorders>
+    </w:tblPr>
+    <w:tblStylePr w:type="firstRow">
+      <w:rPr>
+        <w:b/>
+        <w:bCs/>
+      </w:rPr>
+    </w:tblStylePr>
+    <w:tblStylePr w:type="lastRow">
+      <w:rPr>
+        <w:b/>
+        <w:bCs/>
+      </w:rPr>
+      <w:tblPr/>
+      <w:tcPr>
+        <w:tcBorders>
+          <w:top w:val="double" w:sz="4" w:space="0" w:color="BFBFBF" w:themeColor="background1" w:themeShade="BF"/>
+        </w:tcBorders>
+      </w:tcPr>
+    </w:tblStylePr>
+    <w:tblStylePr w:type="firstCol">
+      <w:rPr>
+        <w:b/>
+        <w:bCs/>
+      </w:rPr>
+    </w:tblStylePr>
+    <w:tblStylePr w:type="lastCol">
+      <w:rPr>
+        <w:b/>
+        <w:bCs/>
+      </w:rPr>
+    </w:tblStylePr>
+    <w:tblStylePr w:type="band1Vert">
+      <w:tblPr/>
+      <w:tcPr>
+        <w:shd w:val="clear" w:color="auto" w:fill="F2F2F2" w:themeFill="background1" w:themeFillShade="F2"/>
+      </w:tcPr>
+    </w:tblStylePr>
+    <w:tblStylePr w:type="band1Horz">
+      <w:tblPr/>
+      <w:tcPr>
+        <w:shd w:val="clear" w:color="auto" w:fill="F2F2F2" w:themeFill="background1" w:themeFillShade="F2"/>
+      </w:tcPr>
+    </w:tblStylePr>
+  </w:style>
+  <w:style w:type="table" w:styleId="PlainTable2">
+    <w:name w:val="Plain Table 2"/>
+    <w:basedOn w:val="TableNormal"/>
+    <w:uiPriority w:val="42"/>
+    <w:rsid w:val="00CA6D90"/>
+    <w:pPr>
+      <w:spacing w:after="0" w:line="240" w:lineRule="auto"/>
+    </w:pPr>
+    <w:tblPr>
+      <w:tblStyleRowBandSize w:val="1"/>
+      <w:tblStyleColBandSize w:val="1"/>
+      <w:tblBorders>
+        <w:top w:val="single" w:sz="4" w:space="0" w:color="7F7F7F" w:themeColor="text1" w:themeTint="80"/>
+        <w:bottom w:val="single" w:sz="4" w:space="0" w:color="7F7F7F" w:themeColor="text1" w:themeTint="80"/>
+      </w:tblBorders>
+    </w:tblPr>
+    <w:tblStylePr w:type="firstRow">
+      <w:rPr>
+        <w:b/>
+        <w:bCs/>
+      </w:rPr>
+      <w:tblPr/>
+      <w:tcPr>
+        <w:tcBorders>
+          <w:bottom w:val="single" w:sz="4" w:space="0" w:color="7F7F7F" w:themeColor="text1" w:themeTint="80"/>
+        </w:tcBorders>
+      </w:tcPr>
+    </w:tblStylePr>
+    <w:tblStylePr w:type="lastRow">
+      <w:rPr>
+        <w:b/>
+        <w:bCs/>
+      </w:rPr>
+      <w:tblPr/>
+      <w:tcPr>
+        <w:tcBorders>
+          <w:top w:val="single" w:sz="4" w:space="0" w:color="7F7F7F" w:themeColor="text1" w:themeTint="80"/>
+        </w:tcBorders>
+      </w:tcPr>
+    </w:tblStylePr>
+    <w:tblStylePr w:type="firstCol">
+      <w:rPr>
+        <w:b/>
+        <w:bCs/>
+      </w:rPr>
+    </w:tblStylePr>
+    <w:tblStylePr w:type="lastCol">
+      <w:rPr>
+        <w:b/>
+        <w:bCs/>
+      </w:rPr>
+    </w:tblStylePr>
+    <w:tblStylePr w:type="band1Vert">
+      <w:tblPr/>
+      <w:tcPr>
+        <w:tcBorders>
+          <w:left w:val="single" w:sz="4" w:space="0" w:color="7F7F7F" w:themeColor="text1" w:themeTint="80"/>
+          <w:right w:val="single" w:sz="4" w:space="0" w:color="7F7F7F" w:themeColor="text1" w:themeTint="80"/>
+        </w:tcBorders>
+      </w:tcPr>
+    </w:tblStylePr>
+    <w:tblStylePr w:type="band2Vert">
+      <w:tblPr/>
+      <w:tcPr>
+        <w:tcBorders>
+          <w:left w:val="single" w:sz="4" w:space="0" w:color="7F7F7F" w:themeColor="text1" w:themeTint="80"/>
+          <w:right w:val="single" w:sz="4" w:space="0" w:color="7F7F7F" w:themeColor="text1" w:themeTint="80"/>
+        </w:tcBorders>
+      </w:tcPr>
+    </w:tblStylePr>
+    <w:tblStylePr w:type="band1Horz">
+      <w:tblPr/>
+      <w:tcPr>
+        <w:tcBorders>
+          <w:top w:val="single" w:sz="4" w:space="0" w:color="7F7F7F" w:themeColor="text1" w:themeTint="80"/>
+          <w:bottom w:val="single" w:sz="4" w:space="0" w:color="7F7F7F" w:themeColor="text1" w:themeTint="80"/>
+        </w:tcBorders>
+      </w:tcPr>
+    </w:tblStylePr>
+  </w:style>
+  <w:style w:type="table" w:styleId="PlainTable3">
+    <w:name w:val="Plain Table 3"/>
+    <w:basedOn w:val="TableNormal"/>
+    <w:uiPriority w:val="43"/>
+    <w:rsid w:val="00CA6D90"/>
+    <w:pPr>
+      <w:spacing w:after="0" w:line="240" w:lineRule="auto"/>
+    </w:pPr>
+    <w:tblPr>
+      <w:tblStyleRowBandSize w:val="1"/>
+      <w:tblStyleColBandSize w:val="1"/>
+    </w:tblPr>
+    <w:tblStylePr w:type="firstRow">
+      <w:rPr>
+        <w:b/>
+        <w:bCs/>
+        <w:caps/>
+      </w:rPr>
+      <w:tblPr/>
+      <w:tcPr>
+        <w:tcBorders>
+          <w:bottom w:val="single" w:sz="4" w:space="0" w:color="7F7F7F" w:themeColor="text1" w:themeTint="80"/>
+        </w:tcBorders>
+      </w:tcPr>
+    </w:tblStylePr>
+    <w:tblStylePr w:type="lastRow">
+      <w:rPr>
+        <w:b/>
+        <w:bCs/>
+        <w:caps/>
+      </w:rPr>
+      <w:tblPr/>
+      <w:tcPr>
+        <w:tcBorders>
+          <w:top w:val="nil"/>
+        </w:tcBorders>
+      </w:tcPr>
+    </w:tblStylePr>
+    <w:tblStylePr w:type="firstCol">
+      <w:rPr>
+        <w:b/>
+        <w:bCs/>
+        <w:caps/>
+      </w:rPr>
+      <w:tblPr/>
+      <w:tcPr>
+        <w:tcBorders>
+          <w:right w:val="single" w:sz="4" w:space="0" w:color="7F7F7F" w:themeColor="text1" w:themeTint="80"/>
+        </w:tcBorders>
+      </w:tcPr>
+    </w:tblStylePr>
+    <w:tblStylePr w:type="lastCol">
+      <w:rPr>
+        <w:b/>
+        <w:bCs/>
+        <w:caps/>
+      </w:rPr>
+      <w:tblPr/>
+      <w:tcPr>
+        <w:tcBorders>
+          <w:left w:val="nil"/>
+        </w:tcBorders>
+      </w:tcPr>
+    </w:tblStylePr>
+    <w:tblStylePr w:type="band1Vert">
+      <w:tblPr/>
+      <w:tcPr>
+        <w:shd w:val="clear" w:color="auto" w:fill="F2F2F2" w:themeFill="background1" w:themeFillShade="F2"/>
+      </w:tcPr>
+    </w:tblStylePr>
+    <w:tblStylePr w:type="band1Horz">
+      <w:tblPr/>
+      <w:tcPr>
+        <w:shd w:val="clear" w:color="auto" w:fill="F2F2F2" w:themeFill="background1" w:themeFillShade="F2"/>
+      </w:tcPr>
+    </w:tblStylePr>
+    <w:tblStylePr w:type="neCell">
+      <w:tblPr/>
+      <w:tcPr>
+        <w:tcBorders>
+          <w:left w:val="nil"/>
+        </w:tcBorders>
+      </w:tcPr>
+    </w:tblStylePr>
+    <w:tblStylePr w:type="nwCell">
+      <w:tblPr/>
+      <w:tcPr>
+        <w:tcBorders>
+          <w:right w:val="nil"/>
+        </w:tcBorders>
+      </w:tcPr>
+    </w:tblStylePr>
+  </w:style>
+  <w:style w:type="table" w:styleId="PlainTable5">
+    <w:name w:val="Plain Table 5"/>
+    <w:basedOn w:val="TableNormal"/>
+    <w:uiPriority w:val="45"/>
+    <w:rsid w:val="00CA6D90"/>
+    <w:pPr>
+      <w:spacing w:after="0" w:line="240" w:lineRule="auto"/>
+    </w:pPr>
+    <w:tblPr>
+      <w:tblStyleRowBandSize w:val="1"/>
+      <w:tblStyleColBandSize w:val="1"/>
+    </w:tblPr>
+    <w:tblStylePr w:type="firstRow">
+      <w:rPr>
+        <w:rFonts w:asciiTheme="majorHAnsi" w:eastAsiaTheme="majorEastAsia" w:hAnsiTheme="majorHAnsi" w:cstheme="majorBidi"/>
+        <w:i/>
+        <w:iCs/>
+        <w:sz w:val="26"/>
+      </w:rPr>
+      <w:tblPr/>
+      <w:tcPr>
+        <w:tcBorders>
+          <w:bottom w:val="single" w:sz="4" w:space="0" w:color="7F7F7F" w:themeColor="text1" w:themeTint="80"/>
+        </w:tcBorders>
+        <w:shd w:val="clear" w:color="auto" w:fill="FFFFFF" w:themeFill="background1"/>
+      </w:tcPr>
+    </w:tblStylePr>
+    <w:tblStylePr w:type="lastRow">
+      <w:rPr>
+        <w:rFonts w:asciiTheme="majorHAnsi" w:eastAsiaTheme="majorEastAsia" w:hAnsiTheme="majorHAnsi" w:cstheme="majorBidi"/>
+        <w:i/>
+        <w:iCs/>
+        <w:sz w:val="26"/>
+      </w:rPr>
+      <w:tblPr/>
+      <w:tcPr>
+        <w:tcBorders>
+          <w:top w:val="single" w:sz="4" w:space="0" w:color="7F7F7F" w:themeColor="text1" w:themeTint="80"/>
+        </w:tcBorders>
+        <w:shd w:val="clear" w:color="auto" w:fill="FFFFFF" w:themeFill="background1"/>
+      </w:tcPr>
+    </w:tblStylePr>
+    <w:tblStylePr w:type="firstCol">
+      <w:pPr>
+        <w:jc w:val="right"/>
+      </w:pPr>
+      <w:rPr>
+        <w:rFonts w:asciiTheme="majorHAnsi" w:eastAsiaTheme="majorEastAsia" w:hAnsiTheme="majorHAnsi" w:cstheme="majorBidi"/>
+        <w:i/>
+        <w:iCs/>
+        <w:sz w:val="26"/>
+      </w:rPr>
+      <w:tblPr/>
+      <w:tcPr>
+        <w:tcBorders>
+          <w:right w:val="single" w:sz="4" w:space="0" w:color="7F7F7F" w:themeColor="text1" w:themeTint="80"/>
+        </w:tcBorders>
+        <w:shd w:val="clear" w:color="auto" w:fill="FFFFFF" w:themeFill="background1"/>
+      </w:tcPr>
+    </w:tblStylePr>
+    <w:tblStylePr w:type="lastCol">
+      <w:rPr>
+        <w:rFonts w:asciiTheme="majorHAnsi" w:eastAsiaTheme="majorEastAsia" w:hAnsiTheme="majorHAnsi" w:cstheme="majorBidi"/>
+        <w:i/>
+        <w:iCs/>
+        <w:sz w:val="26"/>
+      </w:rPr>
+      <w:tblPr/>
+      <w:tcPr>
+        <w:tcBorders>
+          <w:left w:val="single" w:sz="4" w:space="0" w:color="7F7F7F" w:themeColor="text1" w:themeTint="80"/>
+        </w:tcBorders>
+        <w:shd w:val="clear" w:color="auto" w:fill="FFFFFF" w:themeFill="background1"/>
+      </w:tcPr>
+    </w:tblStylePr>
+    <w:tblStylePr w:type="band1Vert">
+      <w:tblPr/>
+      <w:tcPr>
+        <w:shd w:val="clear" w:color="auto" w:fill="F2F2F2" w:themeFill="background1" w:themeFillShade="F2"/>
+      </w:tcPr>
+    </w:tblStylePr>
+    <w:tblStylePr w:type="band1Horz">
+      <w:tblPr/>
+      <w:tcPr>
+        <w:shd w:val="clear" w:color="auto" w:fill="F2F2F2" w:themeFill="background1" w:themeFillShade="F2"/>
+      </w:tcPr>
+    </w:tblStylePr>
+    <w:tblStylePr w:type="neCell">
+      <w:tblPr/>
+      <w:tcPr>
+        <w:tcBorders>
+          <w:left w:val="nil"/>
+        </w:tcBorders>
+      </w:tcPr>
+    </w:tblStylePr>
+    <w:tblStylePr w:type="nwCell">
+      <w:tblPr/>
+      <w:tcPr>
+        <w:tcBorders>
+          <w:right w:val="nil"/>
+        </w:tcBorders>
+      </w:tcPr>
+    </w:tblStylePr>
+    <w:tblStylePr w:type="seCell">
+      <w:tblPr/>
+      <w:tcPr>
+        <w:tcBorders>
+          <w:left w:val="nil"/>
+        </w:tcBorders>
+      </w:tcPr>
+    </w:tblStylePr>
+    <w:tblStylePr w:type="swCell">
+      <w:tblPr/>
+      <w:tcPr>
+        <w:tcBorders>
+          <w:right w:val="nil"/>
+        </w:tcBorders>
+      </w:tcPr>
+    </w:tblStylePr>
+  </w:style>
 </w:styles>
 </file>
 

</xml_diff>